<commit_message>
Plan driven versus agile. Final for now...
Don't really now if that's how it should be as I get stuck all the time.
When I start to write about some method I really want to explain it but
then again it is copying. So I tried to avoid all of this and ended up
with roughly 2 pages + 1 with references...
</commit_message>
<xml_diff>
--- a/System Development/Report/Plan driven versus agile.docx
+++ b/System Development/Report/Plan driven versus agile.docx
@@ -81,7 +81,116 @@
         <w:rPr>
           <w:sz w:val="24"/>
         </w:rPr>
-        <w:t>Agile manifesto principles clearly describe the differences between plan-driven and agile development [agile manifesto].</w:t>
+        <w:t>Agile manifesto principles clearly describe the differences between plan-driven and agil</w:t>
+      </w:r>
+      <w:r>
+        <w:rPr>
+          <w:sz w:val="24"/>
+        </w:rPr>
+        <w:t xml:space="preserve">e development [agile manifesto]: </w:t>
+      </w:r>
+    </w:p>
+    <w:p>
+      <w:pPr>
+        <w:pStyle w:val="ListParagraph"/>
+        <w:numPr>
+          <w:ilvl w:val="0"/>
+          <w:numId w:val="7"/>
+        </w:numPr>
+        <w:rPr>
+          <w:sz w:val="24"/>
+        </w:rPr>
+      </w:pPr>
+      <w:r>
+        <w:rPr>
+          <w:sz w:val="24"/>
+        </w:rPr>
+        <w:t>Individuals and interactions over processes and tools</w:t>
+      </w:r>
+    </w:p>
+    <w:p>
+      <w:pPr>
+        <w:pStyle w:val="ListParagraph"/>
+        <w:numPr>
+          <w:ilvl w:val="0"/>
+          <w:numId w:val="7"/>
+        </w:numPr>
+        <w:rPr>
+          <w:sz w:val="24"/>
+        </w:rPr>
+      </w:pPr>
+      <w:r>
+        <w:rPr>
+          <w:sz w:val="24"/>
+        </w:rPr>
+        <w:t>Working software over comprehensive documentation</w:t>
+      </w:r>
+    </w:p>
+    <w:p>
+      <w:pPr>
+        <w:pStyle w:val="ListParagraph"/>
+        <w:numPr>
+          <w:ilvl w:val="0"/>
+          <w:numId w:val="7"/>
+        </w:numPr>
+        <w:rPr>
+          <w:sz w:val="24"/>
+        </w:rPr>
+      </w:pPr>
+      <w:r>
+        <w:rPr>
+          <w:sz w:val="24"/>
+        </w:rPr>
+        <w:t xml:space="preserve">Customer collaboration over contract negotiation </w:t>
+      </w:r>
+    </w:p>
+    <w:p>
+      <w:pPr>
+        <w:pStyle w:val="ListParagraph"/>
+        <w:numPr>
+          <w:ilvl w:val="0"/>
+          <w:numId w:val="7"/>
+        </w:numPr>
+        <w:rPr>
+          <w:sz w:val="24"/>
+        </w:rPr>
+      </w:pPr>
+      <w:r>
+        <w:rPr>
+          <w:sz w:val="24"/>
+        </w:rPr>
+        <w:t>Responding to change over following a plan</w:t>
+      </w:r>
+    </w:p>
+    <w:p>
+      <w:pPr>
+        <w:rPr>
+          <w:sz w:val="24"/>
+        </w:rPr>
+      </w:pPr>
+      <w:r>
+        <w:rPr>
+          <w:sz w:val="24"/>
+        </w:rPr>
+        <w:t>This means that agile methodologies are focused on keeping customer close to project by involving him as much as possible instead of making a lot o</w:t>
+      </w:r>
+      <w:r>
+        <w:rPr>
+          <w:sz w:val="24"/>
+        </w:rPr>
+        <w:t>f agreements, planning and contract negotiations, t</w:t>
+      </w:r>
+      <w:r>
+        <w:rPr>
+          <w:sz w:val="24"/>
+        </w:rPr>
+        <w:t xml:space="preserve">rying to deliver working software quickly instead of </w:t>
+      </w:r>
+      <w:r>
+        <w:rPr>
+          <w:sz w:val="24"/>
+        </w:rPr>
+        <w:t xml:space="preserve">making a lots of documentations and welcomes changes in requirements without a lot of modifications in projects overall instead of modifying all the previous work.  </w:t>
       </w:r>
     </w:p>
     <w:p>
@@ -242,14 +351,235 @@
         </w:rPr>
         <w:t xml:space="preserve"> </w:t>
       </w:r>
-    </w:p>
-    <w:p>
-      <w:pPr>
-        <w:rPr>
-          <w:sz w:val="24"/>
-          <w:szCs w:val="24"/>
-        </w:rPr>
-      </w:pPr>
+      <w:r>
+        <w:rPr>
+          <w:sz w:val="24"/>
+        </w:rPr>
+        <w:t xml:space="preserve">The Scrum follows principles from agile </w:t>
+      </w:r>
+      <w:proofErr w:type="spellStart"/>
+      <w:r>
+        <w:rPr>
+          <w:sz w:val="24"/>
+        </w:rPr>
+        <w:t>manifesto.</w:t>
+      </w:r>
+      <w:r>
+        <w:rPr>
+          <w:sz w:val="24"/>
+        </w:rPr>
+        <w:t>The</w:t>
+      </w:r>
+      <w:proofErr w:type="spellEnd"/>
+      <w:r>
+        <w:rPr>
+          <w:sz w:val="24"/>
+        </w:rPr>
+        <w:t xml:space="preserve"> other way to address this issue is to use Kanban method [</w:t>
+      </w:r>
+      <w:proofErr w:type="spellStart"/>
+      <w:r>
+        <w:rPr>
+          <w:sz w:val="24"/>
+        </w:rPr>
+        <w:t>kanban</w:t>
+      </w:r>
+      <w:proofErr w:type="spellEnd"/>
+      <w:r>
+        <w:rPr>
+          <w:sz w:val="24"/>
+        </w:rPr>
+        <w:t>]. Kanban also provides with a framework for organizing projects but works on slightly different principle</w:t>
+      </w:r>
+      <w:r>
+        <w:rPr>
+          <w:sz w:val="24"/>
+        </w:rPr>
+        <w:t>s:</w:t>
+      </w:r>
+    </w:p>
+    <w:p>
+      <w:pPr>
+        <w:pStyle w:val="ListParagraph"/>
+        <w:numPr>
+          <w:ilvl w:val="0"/>
+          <w:numId w:val="8"/>
+        </w:numPr>
+        <w:rPr>
+          <w:sz w:val="24"/>
+          <w:szCs w:val="24"/>
+        </w:rPr>
+      </w:pPr>
+      <w:r>
+        <w:rPr>
+          <w:rFonts w:cs="Arial"/>
+          <w:bCs/>
+          <w:sz w:val="24"/>
+          <w:szCs w:val="24"/>
+          <w:shd w:val="clear" w:color="auto" w:fill="FFFFFF"/>
+        </w:rPr>
+        <w:t>Start with existing process</w:t>
+      </w:r>
+    </w:p>
+    <w:p>
+      <w:pPr>
+        <w:pStyle w:val="ListParagraph"/>
+        <w:numPr>
+          <w:ilvl w:val="0"/>
+          <w:numId w:val="8"/>
+        </w:numPr>
+        <w:rPr>
+          <w:sz w:val="24"/>
+          <w:szCs w:val="24"/>
+        </w:rPr>
+      </w:pPr>
+      <w:r>
+        <w:rPr>
+          <w:rFonts w:cs="Arial"/>
+          <w:bCs/>
+          <w:sz w:val="24"/>
+          <w:szCs w:val="24"/>
+          <w:shd w:val="clear" w:color="auto" w:fill="FFFFFF"/>
+        </w:rPr>
+        <w:t>Agree to pursue incremental, evolutionary change</w:t>
+      </w:r>
+    </w:p>
+    <w:p>
+      <w:pPr>
+        <w:pStyle w:val="ListParagraph"/>
+        <w:numPr>
+          <w:ilvl w:val="0"/>
+          <w:numId w:val="8"/>
+        </w:numPr>
+        <w:rPr>
+          <w:sz w:val="24"/>
+          <w:szCs w:val="24"/>
+        </w:rPr>
+      </w:pPr>
+      <w:r>
+        <w:rPr>
+          <w:rFonts w:cs="Arial"/>
+          <w:bCs/>
+          <w:sz w:val="24"/>
+          <w:szCs w:val="24"/>
+          <w:shd w:val="clear" w:color="auto" w:fill="FFFFFF"/>
+        </w:rPr>
+        <w:t>Respect the current process, roles, responsibilities and titles</w:t>
+      </w:r>
+    </w:p>
+    <w:p>
+      <w:pPr>
+        <w:pStyle w:val="ListParagraph"/>
+        <w:numPr>
+          <w:ilvl w:val="0"/>
+          <w:numId w:val="8"/>
+        </w:numPr>
+        <w:rPr>
+          <w:sz w:val="24"/>
+          <w:szCs w:val="24"/>
+        </w:rPr>
+      </w:pPr>
+      <w:r>
+        <w:rPr>
+          <w:rFonts w:cs="Arial"/>
+          <w:bCs/>
+          <w:sz w:val="24"/>
+          <w:szCs w:val="24"/>
+          <w:shd w:val="clear" w:color="auto" w:fill="FFFFFF"/>
+        </w:rPr>
+        <w:t>Leadership at all levels</w:t>
+      </w:r>
+    </w:p>
+    <w:p>
+      <w:pPr>
+        <w:rPr>
+          <w:rFonts w:cs="Arial"/>
+          <w:sz w:val="24"/>
+          <w:szCs w:val="24"/>
+          <w:shd w:val="clear" w:color="auto" w:fill="FFFFFF"/>
+        </w:rPr>
+      </w:pPr>
+      <w:r>
+        <w:rPr>
+          <w:rFonts w:cs="Arial"/>
+          <w:sz w:val="24"/>
+          <w:szCs w:val="24"/>
+          <w:shd w:val="clear" w:color="auto" w:fill="FFFFFF"/>
+        </w:rPr>
+        <w:t>The Kanban method starts with existing roles and processes and stimulates continuous, incremental and evolutionary changes to the system</w:t>
+      </w:r>
+      <w:r>
+        <w:rPr>
+          <w:rFonts w:cs="Arial"/>
+          <w:sz w:val="24"/>
+          <w:szCs w:val="24"/>
+          <w:shd w:val="clear" w:color="auto" w:fill="FFFFFF"/>
+        </w:rPr>
+        <w:t xml:space="preserve"> however Scrum does not have a specific roles except scrum master, which may change, and product owner which is the customer or other stakeholder representative. In Scrum</w:t>
+      </w:r>
+      <w:r>
+        <w:rPr>
+          <w:rFonts w:cs="Arial"/>
+          <w:sz w:val="24"/>
+          <w:szCs w:val="24"/>
+          <w:shd w:val="clear" w:color="auto" w:fill="FFFFFF"/>
+        </w:rPr>
+        <w:t xml:space="preserve"> every member of the developer team is usually</w:t>
+      </w:r>
+      <w:r>
+        <w:rPr>
+          <w:rFonts w:cs="Arial"/>
+          <w:sz w:val="24"/>
+          <w:szCs w:val="24"/>
+          <w:shd w:val="clear" w:color="auto" w:fill="FFFFFF"/>
+        </w:rPr>
+        <w:t xml:space="preserve"> involved in everything. </w:t>
+      </w:r>
+      <w:r>
+        <w:rPr>
+          <w:rFonts w:cs="Arial"/>
+          <w:sz w:val="24"/>
+          <w:szCs w:val="24"/>
+          <w:shd w:val="clear" w:color="auto" w:fill="FFFFFF"/>
+        </w:rPr>
+        <w:t xml:space="preserve">All the principles mostly aimed to the roles which are not that important for Scrum. </w:t>
+      </w:r>
+      <w:r>
+        <w:rPr>
+          <w:rFonts w:cs="Arial"/>
+          <w:sz w:val="24"/>
+          <w:szCs w:val="24"/>
+          <w:shd w:val="clear" w:color="auto" w:fill="FFFFFF"/>
+        </w:rPr>
+        <w:t xml:space="preserve">However Kanban has fewer rules than Scrum, higher degree of freedom, needs more experienced developers [Kanban slides]. </w:t>
+      </w:r>
+      <w:r>
+        <w:rPr>
+          <w:rFonts w:cs="Arial"/>
+          <w:sz w:val="24"/>
+          <w:szCs w:val="24"/>
+          <w:shd w:val="clear" w:color="auto" w:fill="FFFFFF"/>
+        </w:rPr>
+        <w:t>Both of these are also referred as agile development methods. They also might be combined with other methods.</w:t>
+      </w:r>
+    </w:p>
+    <w:p>
+      <w:pPr>
+        <w:rPr>
+          <w:sz w:val="24"/>
+          <w:szCs w:val="24"/>
+        </w:rPr>
+      </w:pPr>
+      <w:r>
+        <w:rPr>
+          <w:rFonts w:cs="Arial"/>
+          <w:sz w:val="24"/>
+          <w:szCs w:val="24"/>
+          <w:shd w:val="clear" w:color="auto" w:fill="FFFFFF"/>
+        </w:rPr>
+        <w:lastRenderedPageBreak/>
+        <w:t xml:space="preserve">Projects are not always perfect and requirements may change all the time as the time goes. </w:t>
+      </w:r>
       <w:r>
         <w:rPr>
           <w:sz w:val="24"/>
@@ -483,7 +813,14 @@
           <w:sz w:val="24"/>
           <w:szCs w:val="24"/>
         </w:rPr>
-        <w:t>of development. Here are some of them:</w:t>
+        <w:t>of development</w:t>
+      </w:r>
+      <w:r>
+        <w:rPr>
+          <w:sz w:val="24"/>
+          <w:szCs w:val="24"/>
+        </w:rPr>
+        <w:t xml:space="preserve">: </w:t>
       </w:r>
     </w:p>
     <w:p>
@@ -491,7 +828,7 @@
         <w:pStyle w:val="ListParagraph"/>
         <w:numPr>
           <w:ilvl w:val="0"/>
-          <w:numId w:val="6"/>
+          <w:numId w:val="11"/>
         </w:numPr>
         <w:rPr>
           <w:sz w:val="24"/>
@@ -503,14 +840,7 @@
           <w:sz w:val="24"/>
           <w:szCs w:val="24"/>
         </w:rPr>
-        <w:t xml:space="preserve">requirements definitions are </w:t>
-      </w:r>
-      <w:r>
-        <w:rPr>
-          <w:sz w:val="24"/>
-          <w:szCs w:val="24"/>
-        </w:rPr>
-        <w:t>simple user stories</w:t>
+        <w:t xml:space="preserve">Planning Game </w:t>
       </w:r>
     </w:p>
     <w:p>
@@ -518,7 +848,7 @@
         <w:pStyle w:val="ListParagraph"/>
         <w:numPr>
           <w:ilvl w:val="0"/>
-          <w:numId w:val="6"/>
+          <w:numId w:val="11"/>
         </w:numPr>
         <w:rPr>
           <w:sz w:val="24"/>
@@ -530,7 +860,7 @@
           <w:sz w:val="24"/>
           <w:szCs w:val="24"/>
         </w:rPr>
-        <w:t>test-first development which means that tests are done before implementation</w:t>
+        <w:t xml:space="preserve">Small releases </w:t>
       </w:r>
     </w:p>
     <w:p>
@@ -538,7 +868,7 @@
         <w:pStyle w:val="ListParagraph"/>
         <w:numPr>
           <w:ilvl w:val="0"/>
-          <w:numId w:val="6"/>
+          <w:numId w:val="11"/>
         </w:numPr>
         <w:rPr>
           <w:sz w:val="24"/>
@@ -550,7 +880,7 @@
           <w:sz w:val="24"/>
           <w:szCs w:val="24"/>
         </w:rPr>
-        <w:t>pair programming which lets the team members to help and teach each other and maintain the same principles instead of working separately and following the plan</w:t>
+        <w:t xml:space="preserve">Metaphor </w:t>
       </w:r>
     </w:p>
     <w:p>
@@ -558,7 +888,7 @@
         <w:pStyle w:val="ListParagraph"/>
         <w:numPr>
           <w:ilvl w:val="0"/>
-          <w:numId w:val="6"/>
+          <w:numId w:val="11"/>
         </w:numPr>
         <w:rPr>
           <w:sz w:val="24"/>
@@ -570,43 +900,635 @@
           <w:sz w:val="24"/>
           <w:szCs w:val="24"/>
         </w:rPr>
-        <w:t>constant refactoring which can be made by any team member</w:t>
+        <w:t xml:space="preserve">Simple design </w:t>
       </w:r>
     </w:p>
     <w:p>
       <w:pPr>
         <w:pStyle w:val="ListParagraph"/>
-        <w:rPr>
-          <w:b/>
-          <w:sz w:val="28"/>
-          <w:szCs w:val="28"/>
-        </w:rPr>
-      </w:pPr>
-      <w:r>
-        <w:rPr>
-          <w:b/>
-          <w:sz w:val="28"/>
-          <w:szCs w:val="28"/>
-        </w:rPr>
-        <w:t>Not done yet………………</w:t>
+        <w:numPr>
+          <w:ilvl w:val="0"/>
+          <w:numId w:val="11"/>
+        </w:numPr>
+        <w:rPr>
+          <w:sz w:val="24"/>
+          <w:szCs w:val="24"/>
+        </w:rPr>
+      </w:pPr>
+      <w:r>
+        <w:rPr>
+          <w:sz w:val="24"/>
+          <w:szCs w:val="24"/>
+        </w:rPr>
+        <w:t xml:space="preserve">Define test first </w:t>
+      </w:r>
+    </w:p>
+    <w:p>
+      <w:pPr>
+        <w:pStyle w:val="ListParagraph"/>
+        <w:numPr>
+          <w:ilvl w:val="0"/>
+          <w:numId w:val="11"/>
+        </w:numPr>
+        <w:rPr>
+          <w:sz w:val="24"/>
+          <w:szCs w:val="24"/>
+        </w:rPr>
+      </w:pPr>
+      <w:r>
+        <w:rPr>
+          <w:sz w:val="24"/>
+          <w:szCs w:val="24"/>
+        </w:rPr>
+        <w:t>Refactoring</w:t>
+      </w:r>
+      <w:r>
+        <w:rPr>
+          <w:sz w:val="24"/>
+          <w:szCs w:val="24"/>
+        </w:rPr>
+        <w:t xml:space="preserve"> </w:t>
+      </w:r>
+    </w:p>
+    <w:p>
+      <w:pPr>
+        <w:pStyle w:val="ListParagraph"/>
+        <w:numPr>
+          <w:ilvl w:val="0"/>
+          <w:numId w:val="11"/>
+        </w:numPr>
+        <w:rPr>
+          <w:sz w:val="24"/>
+          <w:szCs w:val="24"/>
+        </w:rPr>
+      </w:pPr>
+      <w:r>
+        <w:rPr>
+          <w:sz w:val="24"/>
+          <w:szCs w:val="24"/>
+        </w:rPr>
+        <w:t xml:space="preserve">Pair programming </w:t>
+      </w:r>
+    </w:p>
+    <w:p>
+      <w:pPr>
+        <w:pStyle w:val="ListParagraph"/>
+        <w:numPr>
+          <w:ilvl w:val="0"/>
+          <w:numId w:val="11"/>
+        </w:numPr>
+        <w:rPr>
+          <w:sz w:val="24"/>
+          <w:szCs w:val="24"/>
+        </w:rPr>
+      </w:pPr>
+      <w:r>
+        <w:rPr>
+          <w:sz w:val="24"/>
+          <w:szCs w:val="24"/>
+        </w:rPr>
+        <w:t>Collective owner</w:t>
+      </w:r>
+      <w:r>
+        <w:rPr>
+          <w:sz w:val="24"/>
+          <w:szCs w:val="24"/>
+        </w:rPr>
+        <w:t xml:space="preserve">ship </w:t>
+      </w:r>
+    </w:p>
+    <w:p>
+      <w:pPr>
+        <w:pStyle w:val="ListParagraph"/>
+        <w:numPr>
+          <w:ilvl w:val="0"/>
+          <w:numId w:val="11"/>
+        </w:numPr>
+        <w:rPr>
+          <w:sz w:val="24"/>
+          <w:szCs w:val="24"/>
+        </w:rPr>
+      </w:pPr>
+      <w:r>
+        <w:rPr>
+          <w:sz w:val="24"/>
+          <w:szCs w:val="24"/>
+        </w:rPr>
+        <w:t xml:space="preserve">Continuous integration </w:t>
+      </w:r>
+    </w:p>
+    <w:p>
+      <w:pPr>
+        <w:pStyle w:val="ListParagraph"/>
+        <w:numPr>
+          <w:ilvl w:val="0"/>
+          <w:numId w:val="11"/>
+        </w:numPr>
+        <w:rPr>
+          <w:sz w:val="24"/>
+          <w:szCs w:val="24"/>
+        </w:rPr>
+      </w:pPr>
+      <w:r>
+        <w:rPr>
+          <w:sz w:val="24"/>
+          <w:szCs w:val="24"/>
+        </w:rPr>
+        <w:t xml:space="preserve">37 hour week </w:t>
+      </w:r>
+    </w:p>
+    <w:p>
+      <w:pPr>
+        <w:pStyle w:val="ListParagraph"/>
+        <w:numPr>
+          <w:ilvl w:val="0"/>
+          <w:numId w:val="11"/>
+        </w:numPr>
+        <w:rPr>
+          <w:sz w:val="24"/>
+          <w:szCs w:val="24"/>
+        </w:rPr>
+      </w:pPr>
+      <w:r>
+        <w:rPr>
+          <w:sz w:val="24"/>
+          <w:szCs w:val="24"/>
+        </w:rPr>
+        <w:t xml:space="preserve">On-site customer </w:t>
+      </w:r>
+    </w:p>
+    <w:p>
+      <w:pPr>
+        <w:pStyle w:val="ListParagraph"/>
+        <w:numPr>
+          <w:ilvl w:val="0"/>
+          <w:numId w:val="11"/>
+        </w:numPr>
+        <w:rPr>
+          <w:sz w:val="24"/>
+          <w:szCs w:val="24"/>
+        </w:rPr>
+      </w:pPr>
+      <w:r>
+        <w:rPr>
+          <w:sz w:val="24"/>
+          <w:szCs w:val="24"/>
+        </w:rPr>
+        <w:t>Coding standards</w:t>
+      </w:r>
+    </w:p>
+    <w:p>
+      <w:pPr>
+        <w:rPr>
+          <w:sz w:val="24"/>
+          <w:szCs w:val="24"/>
+        </w:rPr>
+      </w:pPr>
+      <w:r>
+        <w:rPr>
+          <w:sz w:val="24"/>
+          <w:szCs w:val="24"/>
+        </w:rPr>
+        <w:t xml:space="preserve">It doesn’t have any phases </w:t>
+      </w:r>
+      <w:r>
+        <w:rPr>
+          <w:sz w:val="24"/>
+          <w:szCs w:val="24"/>
+        </w:rPr>
+        <w:t>and everything works incrementally and done in many iterations. The principles of XP are also based on the agile manifesto.</w:t>
       </w:r>
       <w:bookmarkStart w:id="0" w:name="_GoBack"/>
       <w:bookmarkEnd w:id="0"/>
       <w:r>
         <w:rPr>
-          <w:b/>
-          <w:sz w:val="28"/>
-          <w:szCs w:val="28"/>
-        </w:rPr>
-        <w:t>……</w:t>
-      </w:r>
-    </w:p>
-    <w:p>
-      <w:pPr>
-        <w:rPr>
-          <w:b/>
-          <w:sz w:val="40"/>
-          <w:szCs w:val="40"/>
+          <w:sz w:val="24"/>
+          <w:szCs w:val="24"/>
+        </w:rPr>
+        <w:t xml:space="preserve">    </w:t>
+      </w:r>
+      <w:r>
+        <w:rPr>
+          <w:sz w:val="24"/>
+          <w:szCs w:val="24"/>
+        </w:rPr>
+        <w:tab/>
+      </w:r>
+      <w:r>
+        <w:rPr>
+          <w:sz w:val="24"/>
+          <w:szCs w:val="24"/>
+        </w:rPr>
+        <w:tab/>
+      </w:r>
+    </w:p>
+    <w:p>
+      <w:pPr>
+        <w:rPr>
+          <w:sz w:val="24"/>
+          <w:szCs w:val="24"/>
+        </w:rPr>
+      </w:pPr>
+      <w:r>
+        <w:rPr>
+          <w:sz w:val="24"/>
+          <w:szCs w:val="24"/>
+        </w:rPr>
+        <w:t xml:space="preserve">When it comes to maintenance the plan-driven development </w:t>
+      </w:r>
+      <w:r>
+        <w:rPr>
+          <w:sz w:val="24"/>
+          <w:szCs w:val="24"/>
+        </w:rPr>
+        <w:t>outperform</w:t>
+      </w:r>
+      <w:r>
+        <w:rPr>
+          <w:sz w:val="24"/>
+          <w:szCs w:val="24"/>
+        </w:rPr>
+        <w:t>s agile development. As a result of detailed documentation of the software the maintenance can be done much easier. That’s where agile development is weak as a documentation is really small. To address this issue you must keep customer involved in process.</w:t>
+      </w:r>
+    </w:p>
+    <w:p>
+      <w:pPr>
+        <w:rPr>
+          <w:sz w:val="24"/>
+          <w:szCs w:val="24"/>
+        </w:rPr>
+      </w:pPr>
+      <w:r>
+        <w:rPr>
+          <w:sz w:val="24"/>
+          <w:szCs w:val="24"/>
+        </w:rPr>
+        <w:t>The plan-driven development is good for:</w:t>
+      </w:r>
+    </w:p>
+    <w:p>
+      <w:pPr>
+        <w:pStyle w:val="ListParagraph"/>
+        <w:numPr>
+          <w:ilvl w:val="0"/>
+          <w:numId w:val="12"/>
+        </w:numPr>
+        <w:rPr>
+          <w:sz w:val="24"/>
+          <w:szCs w:val="24"/>
+        </w:rPr>
+      </w:pPr>
+      <w:r>
+        <w:rPr>
+          <w:sz w:val="24"/>
+          <w:szCs w:val="24"/>
+        </w:rPr>
+        <w:t>E</w:t>
+      </w:r>
+      <w:r>
+        <w:rPr>
+          <w:sz w:val="24"/>
+          <w:szCs w:val="24"/>
+        </w:rPr>
+        <w:t xml:space="preserve">mbedded systems where the software has to interface with hardware systems </w:t>
+      </w:r>
+    </w:p>
+    <w:p>
+      <w:pPr>
+        <w:pStyle w:val="ListParagraph"/>
+        <w:numPr>
+          <w:ilvl w:val="0"/>
+          <w:numId w:val="12"/>
+        </w:numPr>
+        <w:rPr>
+          <w:sz w:val="24"/>
+          <w:szCs w:val="24"/>
+        </w:rPr>
+      </w:pPr>
+      <w:r>
+        <w:rPr>
+          <w:sz w:val="24"/>
+          <w:szCs w:val="24"/>
+        </w:rPr>
+        <w:lastRenderedPageBreak/>
+        <w:t>C</w:t>
+      </w:r>
+      <w:r>
+        <w:rPr>
+          <w:sz w:val="24"/>
+          <w:szCs w:val="24"/>
+        </w:rPr>
+        <w:t>ritical systems where there is need for extensive safety and security analysis of the software specification and design</w:t>
+      </w:r>
+    </w:p>
+    <w:p>
+      <w:pPr>
+        <w:pStyle w:val="ListParagraph"/>
+        <w:numPr>
+          <w:ilvl w:val="0"/>
+          <w:numId w:val="12"/>
+        </w:numPr>
+        <w:rPr>
+          <w:sz w:val="24"/>
+          <w:szCs w:val="24"/>
+        </w:rPr>
+      </w:pPr>
+      <w:r>
+        <w:rPr>
+          <w:sz w:val="24"/>
+          <w:szCs w:val="24"/>
+        </w:rPr>
+        <w:t>L</w:t>
+      </w:r>
+      <w:r>
+        <w:rPr>
+          <w:sz w:val="24"/>
+          <w:szCs w:val="24"/>
+        </w:rPr>
+        <w:t xml:space="preserve">arge software systems that are part of broader engineering systems developed by several partner companies </w:t>
+      </w:r>
+    </w:p>
+    <w:p>
+      <w:pPr>
+        <w:ind w:left="360"/>
+        <w:rPr>
+          <w:sz w:val="24"/>
+          <w:szCs w:val="24"/>
+        </w:rPr>
+      </w:pPr>
+      <w:r>
+        <w:rPr>
+          <w:sz w:val="24"/>
+          <w:szCs w:val="24"/>
+        </w:rPr>
+        <w:t>Agile development is good for:</w:t>
+      </w:r>
+    </w:p>
+    <w:p>
+      <w:pPr>
+        <w:pStyle w:val="ListParagraph"/>
+        <w:numPr>
+          <w:ilvl w:val="0"/>
+          <w:numId w:val="14"/>
+        </w:numPr>
+        <w:rPr>
+          <w:sz w:val="24"/>
+          <w:szCs w:val="24"/>
+        </w:rPr>
+      </w:pPr>
+      <w:r>
+        <w:rPr>
+          <w:sz w:val="24"/>
+          <w:szCs w:val="24"/>
+        </w:rPr>
+        <w:t>s</w:t>
+      </w:r>
+      <w:r>
+        <w:rPr>
+          <w:sz w:val="24"/>
+          <w:szCs w:val="24"/>
+        </w:rPr>
+        <w:t>ituations</w:t>
+      </w:r>
+      <w:r>
+        <w:rPr>
+          <w:sz w:val="24"/>
+          <w:szCs w:val="24"/>
+        </w:rPr>
+        <w:t xml:space="preserve"> where informal te</w:t>
+      </w:r>
+      <w:r>
+        <w:rPr>
+          <w:sz w:val="24"/>
+          <w:szCs w:val="24"/>
+        </w:rPr>
+        <w:t>am communication is possible</w:t>
+      </w:r>
+    </w:p>
+    <w:p>
+      <w:pPr>
+        <w:pStyle w:val="ListParagraph"/>
+        <w:numPr>
+          <w:ilvl w:val="0"/>
+          <w:numId w:val="14"/>
+        </w:numPr>
+        <w:rPr>
+          <w:sz w:val="24"/>
+          <w:szCs w:val="24"/>
+        </w:rPr>
+      </w:pPr>
+      <w:r>
+        <w:rPr>
+          <w:sz w:val="24"/>
+          <w:szCs w:val="24"/>
+        </w:rPr>
+        <w:t>situations where s</w:t>
+      </w:r>
+      <w:r>
+        <w:rPr>
+          <w:sz w:val="24"/>
+          <w:szCs w:val="24"/>
+        </w:rPr>
+        <w:t>oftw</w:t>
+      </w:r>
+      <w:r>
+        <w:rPr>
+          <w:sz w:val="24"/>
+          <w:szCs w:val="24"/>
+        </w:rPr>
+        <w:t>are requirements change quickly</w:t>
+      </w:r>
+    </w:p>
+    <w:p>
+      <w:pPr>
+        <w:ind w:left="360"/>
+        <w:rPr>
+          <w:sz w:val="24"/>
+          <w:szCs w:val="24"/>
+        </w:rPr>
+      </w:pPr>
+    </w:p>
+    <w:p>
+      <w:pPr>
+        <w:rPr>
+          <w:sz w:val="24"/>
+          <w:szCs w:val="24"/>
+        </w:rPr>
+      </w:pPr>
+    </w:p>
+    <w:p>
+      <w:pPr>
+        <w:rPr>
+          <w:sz w:val="24"/>
+          <w:szCs w:val="24"/>
+        </w:rPr>
+      </w:pPr>
+    </w:p>
+    <w:p>
+      <w:pPr>
+        <w:rPr>
+          <w:sz w:val="24"/>
+          <w:szCs w:val="24"/>
+        </w:rPr>
+      </w:pPr>
+    </w:p>
+    <w:p>
+      <w:pPr>
+        <w:rPr>
+          <w:sz w:val="24"/>
+          <w:szCs w:val="24"/>
+        </w:rPr>
+      </w:pPr>
+    </w:p>
+    <w:p>
+      <w:pPr>
+        <w:rPr>
+          <w:sz w:val="24"/>
+          <w:szCs w:val="24"/>
+        </w:rPr>
+      </w:pPr>
+    </w:p>
+    <w:p>
+      <w:pPr>
+        <w:rPr>
+          <w:sz w:val="24"/>
+          <w:szCs w:val="24"/>
+        </w:rPr>
+      </w:pPr>
+    </w:p>
+    <w:p>
+      <w:pPr>
+        <w:rPr>
+          <w:sz w:val="24"/>
+          <w:szCs w:val="24"/>
+        </w:rPr>
+      </w:pPr>
+    </w:p>
+    <w:p>
+      <w:pPr>
+        <w:rPr>
+          <w:sz w:val="24"/>
+          <w:szCs w:val="24"/>
+        </w:rPr>
+      </w:pPr>
+    </w:p>
+    <w:p>
+      <w:pPr>
+        <w:rPr>
+          <w:sz w:val="24"/>
+          <w:szCs w:val="24"/>
+        </w:rPr>
+      </w:pPr>
+    </w:p>
+    <w:p>
+      <w:pPr>
+        <w:rPr>
+          <w:sz w:val="24"/>
+          <w:szCs w:val="24"/>
+        </w:rPr>
+      </w:pPr>
+    </w:p>
+    <w:p>
+      <w:pPr>
+        <w:rPr>
+          <w:sz w:val="24"/>
+          <w:szCs w:val="24"/>
+        </w:rPr>
+      </w:pPr>
+    </w:p>
+    <w:p>
+      <w:pPr>
+        <w:rPr>
+          <w:sz w:val="24"/>
+          <w:szCs w:val="24"/>
+        </w:rPr>
+      </w:pPr>
+    </w:p>
+    <w:p>
+      <w:pPr>
+        <w:rPr>
+          <w:sz w:val="24"/>
+          <w:szCs w:val="24"/>
+        </w:rPr>
+      </w:pPr>
+    </w:p>
+    <w:p>
+      <w:pPr>
+        <w:rPr>
+          <w:sz w:val="24"/>
+          <w:szCs w:val="24"/>
+        </w:rPr>
+      </w:pPr>
+    </w:p>
+    <w:p>
+      <w:pPr>
+        <w:rPr>
+          <w:sz w:val="24"/>
+          <w:szCs w:val="24"/>
+        </w:rPr>
+      </w:pPr>
+    </w:p>
+    <w:p>
+      <w:pPr>
+        <w:rPr>
+          <w:sz w:val="24"/>
+          <w:szCs w:val="24"/>
+        </w:rPr>
+      </w:pPr>
+    </w:p>
+    <w:p>
+      <w:pPr>
+        <w:rPr>
+          <w:sz w:val="24"/>
+          <w:szCs w:val="24"/>
+        </w:rPr>
+      </w:pPr>
+    </w:p>
+    <w:p>
+      <w:pPr>
+        <w:rPr>
+          <w:sz w:val="24"/>
+          <w:szCs w:val="24"/>
+        </w:rPr>
+      </w:pPr>
+    </w:p>
+    <w:p>
+      <w:pPr>
+        <w:rPr>
+          <w:sz w:val="24"/>
+          <w:szCs w:val="24"/>
+        </w:rPr>
+      </w:pPr>
+    </w:p>
+    <w:p>
+      <w:pPr>
+        <w:rPr>
+          <w:sz w:val="24"/>
+          <w:szCs w:val="24"/>
+        </w:rPr>
+      </w:pPr>
+    </w:p>
+    <w:p>
+      <w:pPr>
+        <w:rPr>
+          <w:sz w:val="24"/>
+          <w:szCs w:val="24"/>
+        </w:rPr>
+      </w:pPr>
+    </w:p>
+    <w:p>
+      <w:pPr>
+        <w:rPr>
+          <w:sz w:val="24"/>
+          <w:szCs w:val="24"/>
+        </w:rPr>
+      </w:pPr>
+    </w:p>
+    <w:p>
+      <w:pPr>
+        <w:rPr>
+          <w:sz w:val="24"/>
+          <w:szCs w:val="24"/>
         </w:rPr>
       </w:pPr>
     </w:p>
@@ -661,7 +1583,14 @@
           <w:sz w:val="24"/>
           <w:szCs w:val="24"/>
         </w:rPr>
-        <w:t xml:space="preserve"> edition, Ian </w:t>
+        <w:t xml:space="preserve"> edi</w:t>
+      </w:r>
+      <w:r>
+        <w:rPr>
+          <w:sz w:val="24"/>
+          <w:szCs w:val="24"/>
+        </w:rPr>
+        <w:t xml:space="preserve">tion, Ian </w:t>
       </w:r>
       <w:proofErr w:type="spellStart"/>
       <w:r>
@@ -677,7 +1606,7 @@
           <w:sz w:val="24"/>
           <w:szCs w:val="24"/>
         </w:rPr>
-        <w:t xml:space="preserve">, Page 76. </w:t>
+        <w:t xml:space="preserve">, Page </w:t>
       </w:r>
       <w:proofErr w:type="gramStart"/>
       <w:r>
@@ -685,7 +1614,14 @@
           <w:sz w:val="24"/>
           <w:szCs w:val="24"/>
         </w:rPr>
-        <w:t>,http</w:t>
+        <w:t>76.</w:t>
+      </w:r>
+      <w:r>
+        <w:rPr>
+          <w:sz w:val="24"/>
+          <w:szCs w:val="24"/>
+        </w:rPr>
+        <w:t>,</w:t>
       </w:r>
       <w:proofErr w:type="gramEnd"/>
       <w:r>
@@ -693,7 +1629,14 @@
           <w:sz w:val="24"/>
           <w:szCs w:val="24"/>
         </w:rPr>
-        <w:t>://agilemanifesto.org/</w:t>
+        <w:t xml:space="preserve"> </w:t>
+      </w:r>
+      <w:r>
+        <w:rPr>
+          <w:sz w:val="24"/>
+          <w:szCs w:val="24"/>
+        </w:rPr>
+        <w:t>http://agilemanifesto.org/</w:t>
       </w:r>
     </w:p>
     <w:p>
@@ -907,6 +1850,12 @@
       </w:r>
     </w:p>
     <w:p>
+      <w:pPr>
+        <w:rPr>
+          <w:sz w:val="24"/>
+          <w:szCs w:val="24"/>
+        </w:rPr>
+      </w:pPr>
       <w:r>
         <w:rPr>
           <w:sz w:val="24"/>
@@ -935,7 +1884,14 @@
           <w:sz w:val="24"/>
           <w:szCs w:val="24"/>
         </w:rPr>
-        <w:t xml:space="preserve"> edition, Ian </w:t>
+        <w:t xml:space="preserve"> ed</w:t>
+      </w:r>
+      <w:r>
+        <w:rPr>
+          <w:sz w:val="24"/>
+          <w:szCs w:val="24"/>
+        </w:rPr>
+        <w:t xml:space="preserve">ition, Ian </w:t>
       </w:r>
       <w:proofErr w:type="spellStart"/>
       <w:r>
@@ -951,7 +1907,111 @@
           <w:sz w:val="24"/>
           <w:szCs w:val="24"/>
         </w:rPr>
-        <w:t>, Page 77.</w:t>
+        <w:t xml:space="preserve">, Page 77; System development slides, </w:t>
+      </w:r>
+      <w:proofErr w:type="spellStart"/>
+      <w:r>
+        <w:rPr>
+          <w:sz w:val="24"/>
+          <w:szCs w:val="24"/>
+        </w:rPr>
+        <w:t>eCampus</w:t>
+      </w:r>
+      <w:proofErr w:type="spellEnd"/>
+      <w:r>
+        <w:rPr>
+          <w:sz w:val="24"/>
+          <w:szCs w:val="24"/>
+        </w:rPr>
+        <w:t>, session 3</w:t>
+      </w:r>
+    </w:p>
+    <w:p>
+      <w:pPr>
+        <w:rPr>
+          <w:sz w:val="24"/>
+          <w:szCs w:val="24"/>
+        </w:rPr>
+      </w:pPr>
+      <w:r>
+        <w:rPr>
+          <w:sz w:val="24"/>
+          <w:szCs w:val="24"/>
+        </w:rPr>
+        <w:t>[</w:t>
+      </w:r>
+      <w:proofErr w:type="spellStart"/>
+      <w:proofErr w:type="gramStart"/>
+      <w:r>
+        <w:rPr>
+          <w:sz w:val="24"/>
+          <w:szCs w:val="24"/>
+        </w:rPr>
+        <w:t>kanban</w:t>
+      </w:r>
+      <w:proofErr w:type="spellEnd"/>
+      <w:proofErr w:type="gramEnd"/>
+      <w:r>
+        <w:rPr>
+          <w:sz w:val="24"/>
+          <w:szCs w:val="24"/>
+        </w:rPr>
+        <w:t>]</w:t>
+      </w:r>
+      <w:r>
+        <w:rPr>
+          <w:sz w:val="24"/>
+          <w:szCs w:val="24"/>
+        </w:rPr>
+        <w:tab/>
+      </w:r>
+      <w:hyperlink r:id="rId6" w:history="1">
+        <w:r>
+          <w:rPr>
+            <w:rStyle w:val="Hyperlink"/>
+            <w:sz w:val="24"/>
+            <w:szCs w:val="24"/>
+          </w:rPr>
+          <w:t>https://en.wikipedia.org/wiki/Kanban_(development)</w:t>
+        </w:r>
+      </w:hyperlink>
+      <w:r>
+        <w:rPr>
+          <w:sz w:val="24"/>
+          <w:szCs w:val="24"/>
+        </w:rPr>
+        <w:t>, 10.16.2015</w:t>
+      </w:r>
+    </w:p>
+    <w:p>
+      <w:pPr>
+        <w:rPr>
+          <w:lang w:val="da-DK"/>
+        </w:rPr>
+      </w:pPr>
+      <w:r>
+        <w:rPr>
+          <w:sz w:val="24"/>
+          <w:szCs w:val="24"/>
+          <w:lang w:val="da-DK"/>
+        </w:rPr>
+        <w:t>[Kanban slides]</w:t>
+      </w:r>
+      <w:r>
+        <w:rPr>
+          <w:sz w:val="24"/>
+          <w:szCs w:val="24"/>
+          <w:lang w:val="da-DK"/>
+        </w:rPr>
+        <w:tab/>
+      </w:r>
+      <w:r>
+        <w:rPr>
+          <w:sz w:val="24"/>
+          <w:szCs w:val="24"/>
+          <w:lang w:val="da-DK"/>
+        </w:rPr>
+        <w:t>system development slides, eCampus, session 4</w:t>
       </w:r>
     </w:p>
     <w:sectPr>
@@ -1193,6 +2253,119 @@
     </w:lvl>
   </w:abstractNum>
   <w:abstractNum w:abstractNumId="2" w15:restartNumberingAfterBreak="0">
+    <w:nsid w:val="38BD5A09"/>
+    <w:multiLevelType w:val="hybridMultilevel"/>
+    <w:tmpl w:val="8DF0BFAE"/>
+    <w:lvl w:ilvl="0" w:tplc="08090001">
+      <w:start w:val="1"/>
+      <w:numFmt w:val="bullet"/>
+      <w:lvlText w:val=""/>
+      <w:lvlJc w:val="left"/>
+      <w:pPr>
+        <w:ind w:left="720" w:hanging="360"/>
+      </w:pPr>
+      <w:rPr>
+        <w:rFonts w:ascii="Symbol" w:hAnsi="Symbol" w:hint="default"/>
+      </w:rPr>
+    </w:lvl>
+    <w:lvl w:ilvl="1" w:tplc="08090003" w:tentative="1">
+      <w:start w:val="1"/>
+      <w:numFmt w:val="bullet"/>
+      <w:lvlText w:val="o"/>
+      <w:lvlJc w:val="left"/>
+      <w:pPr>
+        <w:ind w:left="1440" w:hanging="360"/>
+      </w:pPr>
+      <w:rPr>
+        <w:rFonts w:ascii="Courier New" w:hAnsi="Courier New" w:cs="Courier New" w:hint="default"/>
+      </w:rPr>
+    </w:lvl>
+    <w:lvl w:ilvl="2" w:tplc="08090005" w:tentative="1">
+      <w:start w:val="1"/>
+      <w:numFmt w:val="bullet"/>
+      <w:lvlText w:val=""/>
+      <w:lvlJc w:val="left"/>
+      <w:pPr>
+        <w:ind w:left="2160" w:hanging="360"/>
+      </w:pPr>
+      <w:rPr>
+        <w:rFonts w:ascii="Wingdings" w:hAnsi="Wingdings" w:hint="default"/>
+      </w:rPr>
+    </w:lvl>
+    <w:lvl w:ilvl="3" w:tplc="08090001" w:tentative="1">
+      <w:start w:val="1"/>
+      <w:numFmt w:val="bullet"/>
+      <w:lvlText w:val=""/>
+      <w:lvlJc w:val="left"/>
+      <w:pPr>
+        <w:ind w:left="2880" w:hanging="360"/>
+      </w:pPr>
+      <w:rPr>
+        <w:rFonts w:ascii="Symbol" w:hAnsi="Symbol" w:hint="default"/>
+      </w:rPr>
+    </w:lvl>
+    <w:lvl w:ilvl="4" w:tplc="08090003" w:tentative="1">
+      <w:start w:val="1"/>
+      <w:numFmt w:val="bullet"/>
+      <w:lvlText w:val="o"/>
+      <w:lvlJc w:val="left"/>
+      <w:pPr>
+        <w:ind w:left="3600" w:hanging="360"/>
+      </w:pPr>
+      <w:rPr>
+        <w:rFonts w:ascii="Courier New" w:hAnsi="Courier New" w:cs="Courier New" w:hint="default"/>
+      </w:rPr>
+    </w:lvl>
+    <w:lvl w:ilvl="5" w:tplc="08090005" w:tentative="1">
+      <w:start w:val="1"/>
+      <w:numFmt w:val="bullet"/>
+      <w:lvlText w:val=""/>
+      <w:lvlJc w:val="left"/>
+      <w:pPr>
+        <w:ind w:left="4320" w:hanging="360"/>
+      </w:pPr>
+      <w:rPr>
+        <w:rFonts w:ascii="Wingdings" w:hAnsi="Wingdings" w:hint="default"/>
+      </w:rPr>
+    </w:lvl>
+    <w:lvl w:ilvl="6" w:tplc="08090001" w:tentative="1">
+      <w:start w:val="1"/>
+      <w:numFmt w:val="bullet"/>
+      <w:lvlText w:val=""/>
+      <w:lvlJc w:val="left"/>
+      <w:pPr>
+        <w:ind w:left="5040" w:hanging="360"/>
+      </w:pPr>
+      <w:rPr>
+        <w:rFonts w:ascii="Symbol" w:hAnsi="Symbol" w:hint="default"/>
+      </w:rPr>
+    </w:lvl>
+    <w:lvl w:ilvl="7" w:tplc="08090003" w:tentative="1">
+      <w:start w:val="1"/>
+      <w:numFmt w:val="bullet"/>
+      <w:lvlText w:val="o"/>
+      <w:lvlJc w:val="left"/>
+      <w:pPr>
+        <w:ind w:left="5760" w:hanging="360"/>
+      </w:pPr>
+      <w:rPr>
+        <w:rFonts w:ascii="Courier New" w:hAnsi="Courier New" w:cs="Courier New" w:hint="default"/>
+      </w:rPr>
+    </w:lvl>
+    <w:lvl w:ilvl="8" w:tplc="08090005" w:tentative="1">
+      <w:start w:val="1"/>
+      <w:numFmt w:val="bullet"/>
+      <w:lvlText w:val=""/>
+      <w:lvlJc w:val="left"/>
+      <w:pPr>
+        <w:ind w:left="6480" w:hanging="360"/>
+      </w:pPr>
+      <w:rPr>
+        <w:rFonts w:ascii="Wingdings" w:hAnsi="Wingdings" w:hint="default"/>
+      </w:rPr>
+    </w:lvl>
+  </w:abstractNum>
+  <w:abstractNum w:abstractNumId="3" w15:restartNumberingAfterBreak="0">
     <w:nsid w:val="3FDF7CF6"/>
     <w:multiLevelType w:val="hybridMultilevel"/>
     <w:tmpl w:val="8DF6B7B6"/>
@@ -1305,7 +2478,120 @@
       </w:rPr>
     </w:lvl>
   </w:abstractNum>
-  <w:abstractNum w:abstractNumId="3" w15:restartNumberingAfterBreak="0">
+  <w:abstractNum w:abstractNumId="4" w15:restartNumberingAfterBreak="0">
+    <w:nsid w:val="40622E7D"/>
+    <w:multiLevelType w:val="hybridMultilevel"/>
+    <w:tmpl w:val="3B467D5C"/>
+    <w:lvl w:ilvl="0" w:tplc="08090001">
+      <w:start w:val="1"/>
+      <w:numFmt w:val="bullet"/>
+      <w:lvlText w:val=""/>
+      <w:lvlJc w:val="left"/>
+      <w:pPr>
+        <w:ind w:left="720" w:hanging="360"/>
+      </w:pPr>
+      <w:rPr>
+        <w:rFonts w:ascii="Symbol" w:hAnsi="Symbol" w:hint="default"/>
+      </w:rPr>
+    </w:lvl>
+    <w:lvl w:ilvl="1" w:tplc="08090003" w:tentative="1">
+      <w:start w:val="1"/>
+      <w:numFmt w:val="bullet"/>
+      <w:lvlText w:val="o"/>
+      <w:lvlJc w:val="left"/>
+      <w:pPr>
+        <w:ind w:left="1440" w:hanging="360"/>
+      </w:pPr>
+      <w:rPr>
+        <w:rFonts w:ascii="Courier New" w:hAnsi="Courier New" w:cs="Courier New" w:hint="default"/>
+      </w:rPr>
+    </w:lvl>
+    <w:lvl w:ilvl="2" w:tplc="08090005" w:tentative="1">
+      <w:start w:val="1"/>
+      <w:numFmt w:val="bullet"/>
+      <w:lvlText w:val=""/>
+      <w:lvlJc w:val="left"/>
+      <w:pPr>
+        <w:ind w:left="2160" w:hanging="360"/>
+      </w:pPr>
+      <w:rPr>
+        <w:rFonts w:ascii="Wingdings" w:hAnsi="Wingdings" w:hint="default"/>
+      </w:rPr>
+    </w:lvl>
+    <w:lvl w:ilvl="3" w:tplc="08090001" w:tentative="1">
+      <w:start w:val="1"/>
+      <w:numFmt w:val="bullet"/>
+      <w:lvlText w:val=""/>
+      <w:lvlJc w:val="left"/>
+      <w:pPr>
+        <w:ind w:left="2880" w:hanging="360"/>
+      </w:pPr>
+      <w:rPr>
+        <w:rFonts w:ascii="Symbol" w:hAnsi="Symbol" w:hint="default"/>
+      </w:rPr>
+    </w:lvl>
+    <w:lvl w:ilvl="4" w:tplc="08090003" w:tentative="1">
+      <w:start w:val="1"/>
+      <w:numFmt w:val="bullet"/>
+      <w:lvlText w:val="o"/>
+      <w:lvlJc w:val="left"/>
+      <w:pPr>
+        <w:ind w:left="3600" w:hanging="360"/>
+      </w:pPr>
+      <w:rPr>
+        <w:rFonts w:ascii="Courier New" w:hAnsi="Courier New" w:cs="Courier New" w:hint="default"/>
+      </w:rPr>
+    </w:lvl>
+    <w:lvl w:ilvl="5" w:tplc="08090005" w:tentative="1">
+      <w:start w:val="1"/>
+      <w:numFmt w:val="bullet"/>
+      <w:lvlText w:val=""/>
+      <w:lvlJc w:val="left"/>
+      <w:pPr>
+        <w:ind w:left="4320" w:hanging="360"/>
+      </w:pPr>
+      <w:rPr>
+        <w:rFonts w:ascii="Wingdings" w:hAnsi="Wingdings" w:hint="default"/>
+      </w:rPr>
+    </w:lvl>
+    <w:lvl w:ilvl="6" w:tplc="08090001" w:tentative="1">
+      <w:start w:val="1"/>
+      <w:numFmt w:val="bullet"/>
+      <w:lvlText w:val=""/>
+      <w:lvlJc w:val="left"/>
+      <w:pPr>
+        <w:ind w:left="5040" w:hanging="360"/>
+      </w:pPr>
+      <w:rPr>
+        <w:rFonts w:ascii="Symbol" w:hAnsi="Symbol" w:hint="default"/>
+      </w:rPr>
+    </w:lvl>
+    <w:lvl w:ilvl="7" w:tplc="08090003" w:tentative="1">
+      <w:start w:val="1"/>
+      <w:numFmt w:val="bullet"/>
+      <w:lvlText w:val="o"/>
+      <w:lvlJc w:val="left"/>
+      <w:pPr>
+        <w:ind w:left="5760" w:hanging="360"/>
+      </w:pPr>
+      <w:rPr>
+        <w:rFonts w:ascii="Courier New" w:hAnsi="Courier New" w:cs="Courier New" w:hint="default"/>
+      </w:rPr>
+    </w:lvl>
+    <w:lvl w:ilvl="8" w:tplc="08090005" w:tentative="1">
+      <w:start w:val="1"/>
+      <w:numFmt w:val="bullet"/>
+      <w:lvlText w:val=""/>
+      <w:lvlJc w:val="left"/>
+      <w:pPr>
+        <w:ind w:left="6480" w:hanging="360"/>
+      </w:pPr>
+      <w:rPr>
+        <w:rFonts w:ascii="Wingdings" w:hAnsi="Wingdings" w:hint="default"/>
+      </w:rPr>
+    </w:lvl>
+  </w:abstractNum>
+  <w:abstractNum w:abstractNumId="5" w15:restartNumberingAfterBreak="0">
     <w:nsid w:val="41AE75AA"/>
     <w:multiLevelType w:val="hybridMultilevel"/>
     <w:tmpl w:val="80280D62"/>
@@ -1418,7 +2704,120 @@
       </w:rPr>
     </w:lvl>
   </w:abstractNum>
-  <w:abstractNum w:abstractNumId="4" w15:restartNumberingAfterBreak="0">
+  <w:abstractNum w:abstractNumId="6" w15:restartNumberingAfterBreak="0">
+    <w:nsid w:val="5ED01636"/>
+    <w:multiLevelType w:val="hybridMultilevel"/>
+    <w:tmpl w:val="94BED954"/>
+    <w:lvl w:ilvl="0" w:tplc="08090001">
+      <w:start w:val="1"/>
+      <w:numFmt w:val="bullet"/>
+      <w:lvlText w:val=""/>
+      <w:lvlJc w:val="left"/>
+      <w:pPr>
+        <w:ind w:left="720" w:hanging="360"/>
+      </w:pPr>
+      <w:rPr>
+        <w:rFonts w:ascii="Symbol" w:hAnsi="Symbol" w:hint="default"/>
+      </w:rPr>
+    </w:lvl>
+    <w:lvl w:ilvl="1" w:tplc="08090003" w:tentative="1">
+      <w:start w:val="1"/>
+      <w:numFmt w:val="bullet"/>
+      <w:lvlText w:val="o"/>
+      <w:lvlJc w:val="left"/>
+      <w:pPr>
+        <w:ind w:left="1440" w:hanging="360"/>
+      </w:pPr>
+      <w:rPr>
+        <w:rFonts w:ascii="Courier New" w:hAnsi="Courier New" w:cs="Courier New" w:hint="default"/>
+      </w:rPr>
+    </w:lvl>
+    <w:lvl w:ilvl="2" w:tplc="08090005" w:tentative="1">
+      <w:start w:val="1"/>
+      <w:numFmt w:val="bullet"/>
+      <w:lvlText w:val=""/>
+      <w:lvlJc w:val="left"/>
+      <w:pPr>
+        <w:ind w:left="2160" w:hanging="360"/>
+      </w:pPr>
+      <w:rPr>
+        <w:rFonts w:ascii="Wingdings" w:hAnsi="Wingdings" w:hint="default"/>
+      </w:rPr>
+    </w:lvl>
+    <w:lvl w:ilvl="3" w:tplc="08090001" w:tentative="1">
+      <w:start w:val="1"/>
+      <w:numFmt w:val="bullet"/>
+      <w:lvlText w:val=""/>
+      <w:lvlJc w:val="left"/>
+      <w:pPr>
+        <w:ind w:left="2880" w:hanging="360"/>
+      </w:pPr>
+      <w:rPr>
+        <w:rFonts w:ascii="Symbol" w:hAnsi="Symbol" w:hint="default"/>
+      </w:rPr>
+    </w:lvl>
+    <w:lvl w:ilvl="4" w:tplc="08090003" w:tentative="1">
+      <w:start w:val="1"/>
+      <w:numFmt w:val="bullet"/>
+      <w:lvlText w:val="o"/>
+      <w:lvlJc w:val="left"/>
+      <w:pPr>
+        <w:ind w:left="3600" w:hanging="360"/>
+      </w:pPr>
+      <w:rPr>
+        <w:rFonts w:ascii="Courier New" w:hAnsi="Courier New" w:cs="Courier New" w:hint="default"/>
+      </w:rPr>
+    </w:lvl>
+    <w:lvl w:ilvl="5" w:tplc="08090005" w:tentative="1">
+      <w:start w:val="1"/>
+      <w:numFmt w:val="bullet"/>
+      <w:lvlText w:val=""/>
+      <w:lvlJc w:val="left"/>
+      <w:pPr>
+        <w:ind w:left="4320" w:hanging="360"/>
+      </w:pPr>
+      <w:rPr>
+        <w:rFonts w:ascii="Wingdings" w:hAnsi="Wingdings" w:hint="default"/>
+      </w:rPr>
+    </w:lvl>
+    <w:lvl w:ilvl="6" w:tplc="08090001" w:tentative="1">
+      <w:start w:val="1"/>
+      <w:numFmt w:val="bullet"/>
+      <w:lvlText w:val=""/>
+      <w:lvlJc w:val="left"/>
+      <w:pPr>
+        <w:ind w:left="5040" w:hanging="360"/>
+      </w:pPr>
+      <w:rPr>
+        <w:rFonts w:ascii="Symbol" w:hAnsi="Symbol" w:hint="default"/>
+      </w:rPr>
+    </w:lvl>
+    <w:lvl w:ilvl="7" w:tplc="08090003" w:tentative="1">
+      <w:start w:val="1"/>
+      <w:numFmt w:val="bullet"/>
+      <w:lvlText w:val="o"/>
+      <w:lvlJc w:val="left"/>
+      <w:pPr>
+        <w:ind w:left="5760" w:hanging="360"/>
+      </w:pPr>
+      <w:rPr>
+        <w:rFonts w:ascii="Courier New" w:hAnsi="Courier New" w:cs="Courier New" w:hint="default"/>
+      </w:rPr>
+    </w:lvl>
+    <w:lvl w:ilvl="8" w:tplc="08090005" w:tentative="1">
+      <w:start w:val="1"/>
+      <w:numFmt w:val="bullet"/>
+      <w:lvlText w:val=""/>
+      <w:lvlJc w:val="left"/>
+      <w:pPr>
+        <w:ind w:left="6480" w:hanging="360"/>
+      </w:pPr>
+      <w:rPr>
+        <w:rFonts w:ascii="Wingdings" w:hAnsi="Wingdings" w:hint="default"/>
+      </w:rPr>
+    </w:lvl>
+  </w:abstractNum>
+  <w:abstractNum w:abstractNumId="7" w15:restartNumberingAfterBreak="0">
     <w:nsid w:val="60AB433F"/>
     <w:multiLevelType w:val="hybridMultilevel"/>
     <w:tmpl w:val="38DA68C0"/>
@@ -1507,7 +2906,572 @@
       </w:pPr>
     </w:lvl>
   </w:abstractNum>
-  <w:abstractNum w:abstractNumId="5" w15:restartNumberingAfterBreak="0">
+  <w:abstractNum w:abstractNumId="8" w15:restartNumberingAfterBreak="0">
+    <w:nsid w:val="60AE3977"/>
+    <w:multiLevelType w:val="hybridMultilevel"/>
+    <w:tmpl w:val="9DE4A1F0"/>
+    <w:lvl w:ilvl="0" w:tplc="08090001">
+      <w:start w:val="1"/>
+      <w:numFmt w:val="bullet"/>
+      <w:lvlText w:val=""/>
+      <w:lvlJc w:val="left"/>
+      <w:pPr>
+        <w:ind w:left="720" w:hanging="360"/>
+      </w:pPr>
+      <w:rPr>
+        <w:rFonts w:ascii="Symbol" w:hAnsi="Symbol" w:hint="default"/>
+      </w:rPr>
+    </w:lvl>
+    <w:lvl w:ilvl="1" w:tplc="08090003" w:tentative="1">
+      <w:start w:val="1"/>
+      <w:numFmt w:val="bullet"/>
+      <w:lvlText w:val="o"/>
+      <w:lvlJc w:val="left"/>
+      <w:pPr>
+        <w:ind w:left="1440" w:hanging="360"/>
+      </w:pPr>
+      <w:rPr>
+        <w:rFonts w:ascii="Courier New" w:hAnsi="Courier New" w:cs="Courier New" w:hint="default"/>
+      </w:rPr>
+    </w:lvl>
+    <w:lvl w:ilvl="2" w:tplc="08090005" w:tentative="1">
+      <w:start w:val="1"/>
+      <w:numFmt w:val="bullet"/>
+      <w:lvlText w:val=""/>
+      <w:lvlJc w:val="left"/>
+      <w:pPr>
+        <w:ind w:left="2160" w:hanging="360"/>
+      </w:pPr>
+      <w:rPr>
+        <w:rFonts w:ascii="Wingdings" w:hAnsi="Wingdings" w:hint="default"/>
+      </w:rPr>
+    </w:lvl>
+    <w:lvl w:ilvl="3" w:tplc="08090001" w:tentative="1">
+      <w:start w:val="1"/>
+      <w:numFmt w:val="bullet"/>
+      <w:lvlText w:val=""/>
+      <w:lvlJc w:val="left"/>
+      <w:pPr>
+        <w:ind w:left="2880" w:hanging="360"/>
+      </w:pPr>
+      <w:rPr>
+        <w:rFonts w:ascii="Symbol" w:hAnsi="Symbol" w:hint="default"/>
+      </w:rPr>
+    </w:lvl>
+    <w:lvl w:ilvl="4" w:tplc="08090003" w:tentative="1">
+      <w:start w:val="1"/>
+      <w:numFmt w:val="bullet"/>
+      <w:lvlText w:val="o"/>
+      <w:lvlJc w:val="left"/>
+      <w:pPr>
+        <w:ind w:left="3600" w:hanging="360"/>
+      </w:pPr>
+      <w:rPr>
+        <w:rFonts w:ascii="Courier New" w:hAnsi="Courier New" w:cs="Courier New" w:hint="default"/>
+      </w:rPr>
+    </w:lvl>
+    <w:lvl w:ilvl="5" w:tplc="08090005" w:tentative="1">
+      <w:start w:val="1"/>
+      <w:numFmt w:val="bullet"/>
+      <w:lvlText w:val=""/>
+      <w:lvlJc w:val="left"/>
+      <w:pPr>
+        <w:ind w:left="4320" w:hanging="360"/>
+      </w:pPr>
+      <w:rPr>
+        <w:rFonts w:ascii="Wingdings" w:hAnsi="Wingdings" w:hint="default"/>
+      </w:rPr>
+    </w:lvl>
+    <w:lvl w:ilvl="6" w:tplc="08090001" w:tentative="1">
+      <w:start w:val="1"/>
+      <w:numFmt w:val="bullet"/>
+      <w:lvlText w:val=""/>
+      <w:lvlJc w:val="left"/>
+      <w:pPr>
+        <w:ind w:left="5040" w:hanging="360"/>
+      </w:pPr>
+      <w:rPr>
+        <w:rFonts w:ascii="Symbol" w:hAnsi="Symbol" w:hint="default"/>
+      </w:rPr>
+    </w:lvl>
+    <w:lvl w:ilvl="7" w:tplc="08090003" w:tentative="1">
+      <w:start w:val="1"/>
+      <w:numFmt w:val="bullet"/>
+      <w:lvlText w:val="o"/>
+      <w:lvlJc w:val="left"/>
+      <w:pPr>
+        <w:ind w:left="5760" w:hanging="360"/>
+      </w:pPr>
+      <w:rPr>
+        <w:rFonts w:ascii="Courier New" w:hAnsi="Courier New" w:cs="Courier New" w:hint="default"/>
+      </w:rPr>
+    </w:lvl>
+    <w:lvl w:ilvl="8" w:tplc="08090005" w:tentative="1">
+      <w:start w:val="1"/>
+      <w:numFmt w:val="bullet"/>
+      <w:lvlText w:val=""/>
+      <w:lvlJc w:val="left"/>
+      <w:pPr>
+        <w:ind w:left="6480" w:hanging="360"/>
+      </w:pPr>
+      <w:rPr>
+        <w:rFonts w:ascii="Wingdings" w:hAnsi="Wingdings" w:hint="default"/>
+      </w:rPr>
+    </w:lvl>
+  </w:abstractNum>
+  <w:abstractNum w:abstractNumId="9" w15:restartNumberingAfterBreak="0">
+    <w:nsid w:val="6A190D87"/>
+    <w:multiLevelType w:val="hybridMultilevel"/>
+    <w:tmpl w:val="3E2A5880"/>
+    <w:lvl w:ilvl="0" w:tplc="991A0BCC">
+      <w:start w:val="1"/>
+      <w:numFmt w:val="decimal"/>
+      <w:lvlText w:val="%1."/>
+      <w:lvlJc w:val="left"/>
+      <w:pPr>
+        <w:tabs>
+          <w:tab w:val="num" w:pos="720"/>
+        </w:tabs>
+        <w:ind w:left="720" w:hanging="360"/>
+      </w:pPr>
+    </w:lvl>
+    <w:lvl w:ilvl="1" w:tplc="FD16E9B6" w:tentative="1">
+      <w:start w:val="1"/>
+      <w:numFmt w:val="decimal"/>
+      <w:lvlText w:val="%2."/>
+      <w:lvlJc w:val="left"/>
+      <w:pPr>
+        <w:tabs>
+          <w:tab w:val="num" w:pos="1440"/>
+        </w:tabs>
+        <w:ind w:left="1440" w:hanging="360"/>
+      </w:pPr>
+    </w:lvl>
+    <w:lvl w:ilvl="2" w:tplc="8502103E" w:tentative="1">
+      <w:start w:val="1"/>
+      <w:numFmt w:val="decimal"/>
+      <w:lvlText w:val="%3."/>
+      <w:lvlJc w:val="left"/>
+      <w:pPr>
+        <w:tabs>
+          <w:tab w:val="num" w:pos="2160"/>
+        </w:tabs>
+        <w:ind w:left="2160" w:hanging="360"/>
+      </w:pPr>
+    </w:lvl>
+    <w:lvl w:ilvl="3" w:tplc="7FDE0B52" w:tentative="1">
+      <w:start w:val="1"/>
+      <w:numFmt w:val="decimal"/>
+      <w:lvlText w:val="%4."/>
+      <w:lvlJc w:val="left"/>
+      <w:pPr>
+        <w:tabs>
+          <w:tab w:val="num" w:pos="2880"/>
+        </w:tabs>
+        <w:ind w:left="2880" w:hanging="360"/>
+      </w:pPr>
+    </w:lvl>
+    <w:lvl w:ilvl="4" w:tplc="B30091F8" w:tentative="1">
+      <w:start w:val="1"/>
+      <w:numFmt w:val="decimal"/>
+      <w:lvlText w:val="%5."/>
+      <w:lvlJc w:val="left"/>
+      <w:pPr>
+        <w:tabs>
+          <w:tab w:val="num" w:pos="3600"/>
+        </w:tabs>
+        <w:ind w:left="3600" w:hanging="360"/>
+      </w:pPr>
+    </w:lvl>
+    <w:lvl w:ilvl="5" w:tplc="42201D1A" w:tentative="1">
+      <w:start w:val="1"/>
+      <w:numFmt w:val="decimal"/>
+      <w:lvlText w:val="%6."/>
+      <w:lvlJc w:val="left"/>
+      <w:pPr>
+        <w:tabs>
+          <w:tab w:val="num" w:pos="4320"/>
+        </w:tabs>
+        <w:ind w:left="4320" w:hanging="360"/>
+      </w:pPr>
+    </w:lvl>
+    <w:lvl w:ilvl="6" w:tplc="C0D64342" w:tentative="1">
+      <w:start w:val="1"/>
+      <w:numFmt w:val="decimal"/>
+      <w:lvlText w:val="%7."/>
+      <w:lvlJc w:val="left"/>
+      <w:pPr>
+        <w:tabs>
+          <w:tab w:val="num" w:pos="5040"/>
+        </w:tabs>
+        <w:ind w:left="5040" w:hanging="360"/>
+      </w:pPr>
+    </w:lvl>
+    <w:lvl w:ilvl="7" w:tplc="89CCCF5C" w:tentative="1">
+      <w:start w:val="1"/>
+      <w:numFmt w:val="decimal"/>
+      <w:lvlText w:val="%8."/>
+      <w:lvlJc w:val="left"/>
+      <w:pPr>
+        <w:tabs>
+          <w:tab w:val="num" w:pos="5760"/>
+        </w:tabs>
+        <w:ind w:left="5760" w:hanging="360"/>
+      </w:pPr>
+    </w:lvl>
+    <w:lvl w:ilvl="8" w:tplc="B4FA7E4E" w:tentative="1">
+      <w:start w:val="1"/>
+      <w:numFmt w:val="decimal"/>
+      <w:lvlText w:val="%9."/>
+      <w:lvlJc w:val="left"/>
+      <w:pPr>
+        <w:tabs>
+          <w:tab w:val="num" w:pos="6480"/>
+        </w:tabs>
+        <w:ind w:left="6480" w:hanging="360"/>
+      </w:pPr>
+    </w:lvl>
+  </w:abstractNum>
+  <w:abstractNum w:abstractNumId="10" w15:restartNumberingAfterBreak="0">
+    <w:nsid w:val="6DE115CE"/>
+    <w:multiLevelType w:val="hybridMultilevel"/>
+    <w:tmpl w:val="4B28964A"/>
+    <w:lvl w:ilvl="0" w:tplc="08090001">
+      <w:start w:val="1"/>
+      <w:numFmt w:val="bullet"/>
+      <w:lvlText w:val=""/>
+      <w:lvlJc w:val="left"/>
+      <w:pPr>
+        <w:ind w:left="720" w:hanging="360"/>
+      </w:pPr>
+      <w:rPr>
+        <w:rFonts w:ascii="Symbol" w:hAnsi="Symbol" w:hint="default"/>
+      </w:rPr>
+    </w:lvl>
+    <w:lvl w:ilvl="1" w:tplc="08090003" w:tentative="1">
+      <w:start w:val="1"/>
+      <w:numFmt w:val="bullet"/>
+      <w:lvlText w:val="o"/>
+      <w:lvlJc w:val="left"/>
+      <w:pPr>
+        <w:ind w:left="1440" w:hanging="360"/>
+      </w:pPr>
+      <w:rPr>
+        <w:rFonts w:ascii="Courier New" w:hAnsi="Courier New" w:cs="Courier New" w:hint="default"/>
+      </w:rPr>
+    </w:lvl>
+    <w:lvl w:ilvl="2" w:tplc="08090005" w:tentative="1">
+      <w:start w:val="1"/>
+      <w:numFmt w:val="bullet"/>
+      <w:lvlText w:val=""/>
+      <w:lvlJc w:val="left"/>
+      <w:pPr>
+        <w:ind w:left="2160" w:hanging="360"/>
+      </w:pPr>
+      <w:rPr>
+        <w:rFonts w:ascii="Wingdings" w:hAnsi="Wingdings" w:hint="default"/>
+      </w:rPr>
+    </w:lvl>
+    <w:lvl w:ilvl="3" w:tplc="08090001" w:tentative="1">
+      <w:start w:val="1"/>
+      <w:numFmt w:val="bullet"/>
+      <w:lvlText w:val=""/>
+      <w:lvlJc w:val="left"/>
+      <w:pPr>
+        <w:ind w:left="2880" w:hanging="360"/>
+      </w:pPr>
+      <w:rPr>
+        <w:rFonts w:ascii="Symbol" w:hAnsi="Symbol" w:hint="default"/>
+      </w:rPr>
+    </w:lvl>
+    <w:lvl w:ilvl="4" w:tplc="08090003" w:tentative="1">
+      <w:start w:val="1"/>
+      <w:numFmt w:val="bullet"/>
+      <w:lvlText w:val="o"/>
+      <w:lvlJc w:val="left"/>
+      <w:pPr>
+        <w:ind w:left="3600" w:hanging="360"/>
+      </w:pPr>
+      <w:rPr>
+        <w:rFonts w:ascii="Courier New" w:hAnsi="Courier New" w:cs="Courier New" w:hint="default"/>
+      </w:rPr>
+    </w:lvl>
+    <w:lvl w:ilvl="5" w:tplc="08090005" w:tentative="1">
+      <w:start w:val="1"/>
+      <w:numFmt w:val="bullet"/>
+      <w:lvlText w:val=""/>
+      <w:lvlJc w:val="left"/>
+      <w:pPr>
+        <w:ind w:left="4320" w:hanging="360"/>
+      </w:pPr>
+      <w:rPr>
+        <w:rFonts w:ascii="Wingdings" w:hAnsi="Wingdings" w:hint="default"/>
+      </w:rPr>
+    </w:lvl>
+    <w:lvl w:ilvl="6" w:tplc="08090001" w:tentative="1">
+      <w:start w:val="1"/>
+      <w:numFmt w:val="bullet"/>
+      <w:lvlText w:val=""/>
+      <w:lvlJc w:val="left"/>
+      <w:pPr>
+        <w:ind w:left="5040" w:hanging="360"/>
+      </w:pPr>
+      <w:rPr>
+        <w:rFonts w:ascii="Symbol" w:hAnsi="Symbol" w:hint="default"/>
+      </w:rPr>
+    </w:lvl>
+    <w:lvl w:ilvl="7" w:tplc="08090003" w:tentative="1">
+      <w:start w:val="1"/>
+      <w:numFmt w:val="bullet"/>
+      <w:lvlText w:val="o"/>
+      <w:lvlJc w:val="left"/>
+      <w:pPr>
+        <w:ind w:left="5760" w:hanging="360"/>
+      </w:pPr>
+      <w:rPr>
+        <w:rFonts w:ascii="Courier New" w:hAnsi="Courier New" w:cs="Courier New" w:hint="default"/>
+      </w:rPr>
+    </w:lvl>
+    <w:lvl w:ilvl="8" w:tplc="08090005" w:tentative="1">
+      <w:start w:val="1"/>
+      <w:numFmt w:val="bullet"/>
+      <w:lvlText w:val=""/>
+      <w:lvlJc w:val="left"/>
+      <w:pPr>
+        <w:ind w:left="6480" w:hanging="360"/>
+      </w:pPr>
+      <w:rPr>
+        <w:rFonts w:ascii="Wingdings" w:hAnsi="Wingdings" w:hint="default"/>
+      </w:rPr>
+    </w:lvl>
+  </w:abstractNum>
+  <w:abstractNum w:abstractNumId="11" w15:restartNumberingAfterBreak="0">
+    <w:nsid w:val="75C30B95"/>
+    <w:multiLevelType w:val="hybridMultilevel"/>
+    <w:tmpl w:val="0804E544"/>
+    <w:lvl w:ilvl="0" w:tplc="08090001">
+      <w:start w:val="1"/>
+      <w:numFmt w:val="bullet"/>
+      <w:lvlText w:val=""/>
+      <w:lvlJc w:val="left"/>
+      <w:pPr>
+        <w:ind w:left="1440" w:hanging="360"/>
+      </w:pPr>
+      <w:rPr>
+        <w:rFonts w:ascii="Symbol" w:hAnsi="Symbol" w:hint="default"/>
+      </w:rPr>
+    </w:lvl>
+    <w:lvl w:ilvl="1" w:tplc="08090003" w:tentative="1">
+      <w:start w:val="1"/>
+      <w:numFmt w:val="bullet"/>
+      <w:lvlText w:val="o"/>
+      <w:lvlJc w:val="left"/>
+      <w:pPr>
+        <w:ind w:left="2160" w:hanging="360"/>
+      </w:pPr>
+      <w:rPr>
+        <w:rFonts w:ascii="Courier New" w:hAnsi="Courier New" w:cs="Courier New" w:hint="default"/>
+      </w:rPr>
+    </w:lvl>
+    <w:lvl w:ilvl="2" w:tplc="08090005" w:tentative="1">
+      <w:start w:val="1"/>
+      <w:numFmt w:val="bullet"/>
+      <w:lvlText w:val=""/>
+      <w:lvlJc w:val="left"/>
+      <w:pPr>
+        <w:ind w:left="2880" w:hanging="360"/>
+      </w:pPr>
+      <w:rPr>
+        <w:rFonts w:ascii="Wingdings" w:hAnsi="Wingdings" w:hint="default"/>
+      </w:rPr>
+    </w:lvl>
+    <w:lvl w:ilvl="3" w:tplc="08090001" w:tentative="1">
+      <w:start w:val="1"/>
+      <w:numFmt w:val="bullet"/>
+      <w:lvlText w:val=""/>
+      <w:lvlJc w:val="left"/>
+      <w:pPr>
+        <w:ind w:left="3600" w:hanging="360"/>
+      </w:pPr>
+      <w:rPr>
+        <w:rFonts w:ascii="Symbol" w:hAnsi="Symbol" w:hint="default"/>
+      </w:rPr>
+    </w:lvl>
+    <w:lvl w:ilvl="4" w:tplc="08090003" w:tentative="1">
+      <w:start w:val="1"/>
+      <w:numFmt w:val="bullet"/>
+      <w:lvlText w:val="o"/>
+      <w:lvlJc w:val="left"/>
+      <w:pPr>
+        <w:ind w:left="4320" w:hanging="360"/>
+      </w:pPr>
+      <w:rPr>
+        <w:rFonts w:ascii="Courier New" w:hAnsi="Courier New" w:cs="Courier New" w:hint="default"/>
+      </w:rPr>
+    </w:lvl>
+    <w:lvl w:ilvl="5" w:tplc="08090005" w:tentative="1">
+      <w:start w:val="1"/>
+      <w:numFmt w:val="bullet"/>
+      <w:lvlText w:val=""/>
+      <w:lvlJc w:val="left"/>
+      <w:pPr>
+        <w:ind w:left="5040" w:hanging="360"/>
+      </w:pPr>
+      <w:rPr>
+        <w:rFonts w:ascii="Wingdings" w:hAnsi="Wingdings" w:hint="default"/>
+      </w:rPr>
+    </w:lvl>
+    <w:lvl w:ilvl="6" w:tplc="08090001" w:tentative="1">
+      <w:start w:val="1"/>
+      <w:numFmt w:val="bullet"/>
+      <w:lvlText w:val=""/>
+      <w:lvlJc w:val="left"/>
+      <w:pPr>
+        <w:ind w:left="5760" w:hanging="360"/>
+      </w:pPr>
+      <w:rPr>
+        <w:rFonts w:ascii="Symbol" w:hAnsi="Symbol" w:hint="default"/>
+      </w:rPr>
+    </w:lvl>
+    <w:lvl w:ilvl="7" w:tplc="08090003" w:tentative="1">
+      <w:start w:val="1"/>
+      <w:numFmt w:val="bullet"/>
+      <w:lvlText w:val="o"/>
+      <w:lvlJc w:val="left"/>
+      <w:pPr>
+        <w:ind w:left="6480" w:hanging="360"/>
+      </w:pPr>
+      <w:rPr>
+        <w:rFonts w:ascii="Courier New" w:hAnsi="Courier New" w:cs="Courier New" w:hint="default"/>
+      </w:rPr>
+    </w:lvl>
+    <w:lvl w:ilvl="8" w:tplc="08090005" w:tentative="1">
+      <w:start w:val="1"/>
+      <w:numFmt w:val="bullet"/>
+      <w:lvlText w:val=""/>
+      <w:lvlJc w:val="left"/>
+      <w:pPr>
+        <w:ind w:left="7200" w:hanging="360"/>
+      </w:pPr>
+      <w:rPr>
+        <w:rFonts w:ascii="Wingdings" w:hAnsi="Wingdings" w:hint="default"/>
+      </w:rPr>
+    </w:lvl>
+  </w:abstractNum>
+  <w:abstractNum w:abstractNumId="12" w15:restartNumberingAfterBreak="0">
+    <w:nsid w:val="777B09CD"/>
+    <w:multiLevelType w:val="hybridMultilevel"/>
+    <w:tmpl w:val="62FCCDA6"/>
+    <w:lvl w:ilvl="0" w:tplc="08090001">
+      <w:start w:val="1"/>
+      <w:numFmt w:val="bullet"/>
+      <w:lvlText w:val=""/>
+      <w:lvlJc w:val="left"/>
+      <w:pPr>
+        <w:ind w:left="1080" w:hanging="360"/>
+      </w:pPr>
+      <w:rPr>
+        <w:rFonts w:ascii="Symbol" w:hAnsi="Symbol" w:hint="default"/>
+      </w:rPr>
+    </w:lvl>
+    <w:lvl w:ilvl="1" w:tplc="08090003" w:tentative="1">
+      <w:start w:val="1"/>
+      <w:numFmt w:val="bullet"/>
+      <w:lvlText w:val="o"/>
+      <w:lvlJc w:val="left"/>
+      <w:pPr>
+        <w:ind w:left="1800" w:hanging="360"/>
+      </w:pPr>
+      <w:rPr>
+        <w:rFonts w:ascii="Courier New" w:hAnsi="Courier New" w:cs="Courier New" w:hint="default"/>
+      </w:rPr>
+    </w:lvl>
+    <w:lvl w:ilvl="2" w:tplc="08090005" w:tentative="1">
+      <w:start w:val="1"/>
+      <w:numFmt w:val="bullet"/>
+      <w:lvlText w:val=""/>
+      <w:lvlJc w:val="left"/>
+      <w:pPr>
+        <w:ind w:left="2520" w:hanging="360"/>
+      </w:pPr>
+      <w:rPr>
+        <w:rFonts w:ascii="Wingdings" w:hAnsi="Wingdings" w:hint="default"/>
+      </w:rPr>
+    </w:lvl>
+    <w:lvl w:ilvl="3" w:tplc="08090001" w:tentative="1">
+      <w:start w:val="1"/>
+      <w:numFmt w:val="bullet"/>
+      <w:lvlText w:val=""/>
+      <w:lvlJc w:val="left"/>
+      <w:pPr>
+        <w:ind w:left="3240" w:hanging="360"/>
+      </w:pPr>
+      <w:rPr>
+        <w:rFonts w:ascii="Symbol" w:hAnsi="Symbol" w:hint="default"/>
+      </w:rPr>
+    </w:lvl>
+    <w:lvl w:ilvl="4" w:tplc="08090003" w:tentative="1">
+      <w:start w:val="1"/>
+      <w:numFmt w:val="bullet"/>
+      <w:lvlText w:val="o"/>
+      <w:lvlJc w:val="left"/>
+      <w:pPr>
+        <w:ind w:left="3960" w:hanging="360"/>
+      </w:pPr>
+      <w:rPr>
+        <w:rFonts w:ascii="Courier New" w:hAnsi="Courier New" w:cs="Courier New" w:hint="default"/>
+      </w:rPr>
+    </w:lvl>
+    <w:lvl w:ilvl="5" w:tplc="08090005" w:tentative="1">
+      <w:start w:val="1"/>
+      <w:numFmt w:val="bullet"/>
+      <w:lvlText w:val=""/>
+      <w:lvlJc w:val="left"/>
+      <w:pPr>
+        <w:ind w:left="4680" w:hanging="360"/>
+      </w:pPr>
+      <w:rPr>
+        <w:rFonts w:ascii="Wingdings" w:hAnsi="Wingdings" w:hint="default"/>
+      </w:rPr>
+    </w:lvl>
+    <w:lvl w:ilvl="6" w:tplc="08090001" w:tentative="1">
+      <w:start w:val="1"/>
+      <w:numFmt w:val="bullet"/>
+      <w:lvlText w:val=""/>
+      <w:lvlJc w:val="left"/>
+      <w:pPr>
+        <w:ind w:left="5400" w:hanging="360"/>
+      </w:pPr>
+      <w:rPr>
+        <w:rFonts w:ascii="Symbol" w:hAnsi="Symbol" w:hint="default"/>
+      </w:rPr>
+    </w:lvl>
+    <w:lvl w:ilvl="7" w:tplc="08090003" w:tentative="1">
+      <w:start w:val="1"/>
+      <w:numFmt w:val="bullet"/>
+      <w:lvlText w:val="o"/>
+      <w:lvlJc w:val="left"/>
+      <w:pPr>
+        <w:ind w:left="6120" w:hanging="360"/>
+      </w:pPr>
+      <w:rPr>
+        <w:rFonts w:ascii="Courier New" w:hAnsi="Courier New" w:cs="Courier New" w:hint="default"/>
+      </w:rPr>
+    </w:lvl>
+    <w:lvl w:ilvl="8" w:tplc="08090005" w:tentative="1">
+      <w:start w:val="1"/>
+      <w:numFmt w:val="bullet"/>
+      <w:lvlText w:val=""/>
+      <w:lvlJc w:val="left"/>
+      <w:pPr>
+        <w:ind w:left="6840" w:hanging="360"/>
+      </w:pPr>
+      <w:rPr>
+        <w:rFonts w:ascii="Wingdings" w:hAnsi="Wingdings" w:hint="default"/>
+      </w:rPr>
+    </w:lvl>
+  </w:abstractNum>
+  <w:abstractNum w:abstractNumId="13" w15:restartNumberingAfterBreak="0">
     <w:nsid w:val="7CA05780"/>
     <w:multiLevelType w:val="hybridMultilevel"/>
     <w:tmpl w:val="30BABE6C"/>
@@ -1621,22 +3585,46 @@
     </w:lvl>
   </w:abstractNum>
   <w:num w:numId="1">
-    <w:abstractNumId w:val="2"/>
+    <w:abstractNumId w:val="3"/>
   </w:num>
   <w:num w:numId="2">
     <w:abstractNumId w:val="1"/>
   </w:num>
   <w:num w:numId="3">
-    <w:abstractNumId w:val="5"/>
+    <w:abstractNumId w:val="13"/>
   </w:num>
   <w:num w:numId="4">
-    <w:abstractNumId w:val="4"/>
+    <w:abstractNumId w:val="7"/>
   </w:num>
   <w:num w:numId="5">
-    <w:abstractNumId w:val="3"/>
+    <w:abstractNumId w:val="5"/>
   </w:num>
   <w:num w:numId="6">
     <w:abstractNumId w:val="0"/>
+  </w:num>
+  <w:num w:numId="7">
+    <w:abstractNumId w:val="8"/>
+  </w:num>
+  <w:num w:numId="8">
+    <w:abstractNumId w:val="6"/>
+  </w:num>
+  <w:num w:numId="9">
+    <w:abstractNumId w:val="9"/>
+  </w:num>
+  <w:num w:numId="10">
+    <w:abstractNumId w:val="11"/>
+  </w:num>
+  <w:num w:numId="11">
+    <w:abstractNumId w:val="4"/>
+  </w:num>
+  <w:num w:numId="12">
+    <w:abstractNumId w:val="10"/>
+  </w:num>
+  <w:num w:numId="13">
+    <w:abstractNumId w:val="12"/>
+  </w:num>
+  <w:num w:numId="14">
+    <w:abstractNumId w:val="2"/>
   </w:num>
 </w:numbering>
 </file>
@@ -2038,7 +4026,6 @@
   <w:style w:type="character" w:default="1" w:styleId="DefaultParagraphFont">
     <w:name w:val="Default Paragraph Font"/>
     <w:uiPriority w:val="1"/>
-    <w:semiHidden/>
     <w:unhideWhenUsed/>
   </w:style>
   <w:style w:type="table" w:default="1" w:styleId="TableNormal">
@@ -2077,7 +4064,6 @@
     <w:name w:val="Hyperlink"/>
     <w:basedOn w:val="DefaultParagraphFont"/>
     <w:uiPriority w:val="99"/>
-    <w:semiHidden/>
     <w:unhideWhenUsed/>
     <w:rsid w:val="00367EA2"/>
     <w:rPr>

</xml_diff>